<commit_message>
Second commitment: Update Git_asignment.docx
</commit_message>
<xml_diff>
--- a/GIT_assignments.docx
+++ b/GIT_assignments.docx
@@ -7,16 +7,10 @@
         <w:pStyle w:val="Title"/>
       </w:pPr>
       <w:r>
-        <w:t>GIT/</w:t>
-      </w:r>
-      <w:proofErr w:type="spellStart"/>
-      <w:r>
-        <w:t>Gerrit</w:t>
-      </w:r>
-      <w:proofErr w:type="spellEnd"/>
-      <w:r>
-        <w:t xml:space="preserve"> assignments</w:t>
-      </w:r>
+        <w:t>GIT</w:t>
+      </w:r>
+      <w:bookmarkStart w:id="0" w:name="_GoBack"/>
+      <w:bookmarkEnd w:id="0"/>
     </w:p>
     <w:p>
       <w:r>
@@ -810,12 +804,7 @@
       </w:r>
       <w:proofErr w:type="spellEnd"/>
       <w:r>
-        <w:t xml:space="preserve"> </w:t>
-      </w:r>
-      <w:bookmarkStart w:id="0" w:name="_GoBack"/>
-      <w:bookmarkEnd w:id="0"/>
-      <w:r>
-        <w:t xml:space="preserve">based on </w:t>
+        <w:t xml:space="preserve"> based on </w:t>
       </w:r>
       <w:r>
         <w:t xml:space="preserve">commit </w:t>
@@ -2269,7 +2258,7 @@
 
 <file path=word/numbering.xml><?xml version="1.0" encoding="utf-8"?>
 <w:numbering xmlns:wpc="http://schemas.microsoft.com/office/word/2010/wordprocessingCanvas" xmlns:mc="http://schemas.openxmlformats.org/markup-compatibility/2006" xmlns:o="urn:schemas-microsoft-com:office:office" xmlns:r="http://schemas.openxmlformats.org/officeDocument/2006/relationships" xmlns:m="http://schemas.openxmlformats.org/officeDocument/2006/math" xmlns:v="urn:schemas-microsoft-com:vml" xmlns:wp14="http://schemas.microsoft.com/office/word/2010/wordprocessingDrawing" xmlns:wp="http://schemas.openxmlformats.org/drawingml/2006/wordprocessingDrawing" xmlns:w10="urn:schemas-microsoft-com:office:word" xmlns:w="http://schemas.openxmlformats.org/wordprocessingml/2006/main" xmlns:w14="http://schemas.microsoft.com/office/word/2010/wordml" xmlns:w15="http://schemas.microsoft.com/office/word/2012/wordml" xmlns:wpg="http://schemas.microsoft.com/office/word/2010/wordprocessingGroup" xmlns:wpi="http://schemas.microsoft.com/office/word/2010/wordprocessingInk" xmlns:wne="http://schemas.microsoft.com/office/word/2006/wordml" xmlns:wps="http://schemas.microsoft.com/office/word/2010/wordprocessingShape" mc:Ignorable="w14 w15 wp14">
-  <w:abstractNum w:abstractNumId="0" w15:restartNumberingAfterBreak="0">
+  <w:abstractNum w:abstractNumId="0">
     <w:nsid w:val="216F671E"/>
     <w:multiLevelType w:val="hybridMultilevel"/>
     <w:tmpl w:val="50D8F8BC"/>
@@ -2358,7 +2347,7 @@
       </w:pPr>
     </w:lvl>
   </w:abstractNum>
-  <w:abstractNum w:abstractNumId="1" w15:restartNumberingAfterBreak="0">
+  <w:abstractNum w:abstractNumId="1">
     <w:nsid w:val="37BB4178"/>
     <w:multiLevelType w:val="hybridMultilevel"/>
     <w:tmpl w:val="E2EC3A1C"/>
@@ -2447,7 +2436,7 @@
       </w:pPr>
     </w:lvl>
   </w:abstractNum>
-  <w:abstractNum w:abstractNumId="2" w15:restartNumberingAfterBreak="0">
+  <w:abstractNum w:abstractNumId="2">
     <w:nsid w:val="65D7232A"/>
     <w:multiLevelType w:val="hybridMultilevel"/>
     <w:tmpl w:val="93466230"/>
@@ -3361,7 +3350,7 @@
 </file>
 
 <file path=customXml/itemProps1.xml><?xml version="1.0" encoding="utf-8"?>
-<ds:datastoreItem xmlns:ds="http://schemas.openxmlformats.org/officeDocument/2006/customXml" ds:itemID="{5232AEF4-E5E7-4ED0-9DE6-27D7BD4E5EFD}">
+<ds:datastoreItem xmlns:ds="http://schemas.openxmlformats.org/officeDocument/2006/customXml" ds:itemID="{2679F99B-BD2F-477D-9E7F-17166BA5AAD7}">
   <ds:schemaRefs>
     <ds:schemaRef ds:uri="http://schemas.openxmlformats.org/officeDocument/2006/bibliography"/>
   </ds:schemaRefs>

</xml_diff>